<commit_message>
Add Github repo link to report of assignment 2.
</commit_message>
<xml_diff>
--- a/hw_2/DD2360HT22_HW2_Kaschner_Franz.docx
+++ b/hw_2/DD2360HT22_HW2_Kaschner_Franz.docx
@@ -51,7 +51,13 @@
         <w:rPr>
           <w:rFonts w:ascii="Arial" w:hAnsi="Arial" w:cs="Arial"/>
         </w:rPr>
-        <w:t>08</w:t>
+        <w:t>1</w:t>
+      </w:r>
+      <w:r>
+        <w:rPr>
+          <w:rFonts w:ascii="Arial" w:hAnsi="Arial" w:cs="Arial"/>
+        </w:rPr>
+        <w:t>0</w:t>
       </w:r>
       <w:r>
         <w:rPr>
@@ -82,6 +88,34 @@
           <w:lang w:val="en-US"/>
         </w:rPr>
       </w:pPr>
+    </w:p>
+    <w:p>
+      <w:pPr>
+        <w:pStyle w:val="HTMLPreformatted"/>
+        <w:spacing w:after="240"/>
+        <w:jc w:val="both"/>
+        <w:rPr>
+          <w:rFonts w:ascii="Arial" w:hAnsi="Arial" w:cs="Arial"/>
+          <w:lang w:val="en-US"/>
+        </w:rPr>
+      </w:pPr>
+      <w:r>
+        <w:rPr>
+          <w:rFonts w:ascii="Arial" w:hAnsi="Arial" w:cs="Arial"/>
+          <w:lang w:val="en-US"/>
+        </w:rPr>
+        <w:t xml:space="preserve">Link to Github repository: </w:t>
+      </w:r>
+      <w:hyperlink r:id="rId7" w:history="1">
+        <w:r>
+          <w:rPr>
+            <w:rStyle w:val="Hyperlink"/>
+            <w:rFonts w:ascii="Arial" w:hAnsi="Arial" w:cs="Arial"/>
+            <w:lang w:val="en-US"/>
+          </w:rPr>
+          <w:t>https://github.com/TheKastenkarl/DD2360HT22</w:t>
+        </w:r>
+      </w:hyperlink>
     </w:p>
     <w:p>
       <w:pPr>
@@ -383,7 +417,7 @@
           <w:rFonts w:ascii="Arial" w:hAnsi="Arial" w:cs="Arial"/>
         </w:rPr>
       </w:pPr>
-      <w:hyperlink r:id="rId7" w:history="1">
+      <w:hyperlink r:id="rId8" w:history="1">
         <w:r>
           <w:rPr>
             <w:rStyle w:val="Hyperlink"/>
@@ -953,7 +987,7 @@
           <w:rFonts w:ascii="Arial" w:hAnsi="Arial" w:cs="Arial"/>
         </w:rPr>
       </w:pPr>
-      <w:hyperlink r:id="rId8" w:history="1">
+      <w:hyperlink r:id="rId9" w:history="1">
         <w:r>
           <w:rPr>
             <w:rStyle w:val="Hyperlink"/>
@@ -970,7 +1004,7 @@
           <w:rFonts w:ascii="Arial" w:hAnsi="Arial" w:cs="Arial"/>
         </w:rPr>
       </w:pPr>
-      <w:hyperlink r:id="rId9" w:history="1">
+      <w:hyperlink r:id="rId10" w:history="1">
         <w:r>
           <w:rPr>
             <w:rStyle w:val="Hyperlink"/>
@@ -1596,7 +1630,7 @@
                     <pic:cNvPicPr/>
                   </pic:nvPicPr>
                   <pic:blipFill>
-                    <a:blip r:embed="rId10"/>
+                    <a:blip r:embed="rId11"/>
                     <a:stretch>
                       <a:fillRect/>
                     </a:stretch>
@@ -2042,7 +2076,7 @@
         </w:rPr>
         <w:t xml:space="preserve">Factor 2 because of </w:t>
       </w:r>
-      <w:hyperlink r:id="rId11" w:history="1">
+      <w:hyperlink r:id="rId12" w:history="1">
         <w:r>
           <w:rPr>
             <w:rStyle w:val="Hyperlink"/>
@@ -2093,7 +2127,7 @@
         </w:rPr>
         <w:t xml:space="preserve">On the of official </w:t>
       </w:r>
-      <w:hyperlink r:id="rId12" w:history="1">
+      <w:hyperlink r:id="rId13" w:history="1">
         <w:r>
           <w:rPr>
             <w:rStyle w:val="Hyperlink"/>
@@ -2108,7 +2142,7 @@
         </w:rPr>
         <w:t xml:space="preserve"> of the NVIDIA T4 the bandwidth is specified as “320+ GB/s”. In the </w:t>
       </w:r>
-      <w:hyperlink r:id="rId13" w:history="1">
+      <w:hyperlink r:id="rId14" w:history="1">
         <w:r>
           <w:rPr>
             <w:rStyle w:val="Hyperlink"/>
@@ -2229,7 +2263,7 @@
         </w:rPr>
         <w:t xml:space="preserve">Source: </w:t>
       </w:r>
-      <w:hyperlink r:id="rId14" w:history="1">
+      <w:hyperlink r:id="rId15" w:history="1">
         <w:r>
           <w:rPr>
             <w:rStyle w:val="Hyperlink"/>
@@ -2653,7 +2687,7 @@
           <w:rFonts w:ascii="Arial" w:hAnsi="Arial" w:cs="Arial"/>
         </w:rPr>
       </w:pPr>
-      <w:hyperlink r:id="rId15" w:history="1">
+      <w:hyperlink r:id="rId16" w:history="1">
         <w:r>
           <w:rPr>
             <w:rStyle w:val="Hyperlink"/>
@@ -2676,7 +2710,7 @@
           <w:rFonts w:ascii="Arial" w:hAnsi="Arial" w:cs="Arial"/>
         </w:rPr>
       </w:pPr>
-      <w:hyperlink r:id="rId16" w:history="1">
+      <w:hyperlink r:id="rId17" w:history="1">
         <w:r>
           <w:rPr>
             <w:rStyle w:val="Hyperlink"/>
@@ -2702,7 +2736,7 @@
           <w:u w:val="none"/>
         </w:rPr>
       </w:pPr>
-      <w:hyperlink r:id="rId17" w:history="1">
+      <w:hyperlink r:id="rId18" w:history="1">
         <w:r>
           <w:rPr>
             <w:rStyle w:val="Hyperlink"/>
@@ -2725,7 +2759,7 @@
           <w:rFonts w:ascii="Arial" w:hAnsi="Arial" w:cs="Arial"/>
         </w:rPr>
       </w:pPr>
-      <w:hyperlink r:id="rId18" w:history="1">
+      <w:hyperlink r:id="rId19" w:history="1">
         <w:r>
           <w:rPr>
             <w:rStyle w:val="Hyperlink"/>
@@ -3627,7 +3661,7 @@
           <w:rFonts w:ascii="Arial" w:hAnsi="Arial" w:cs="Arial"/>
         </w:rPr>
       </w:pPr>
-      <w:hyperlink r:id="rId19" w:history="1">
+      <w:hyperlink r:id="rId20" w:history="1">
         <w:r>
           <w:rPr>
             <w:rStyle w:val="Hyperlink"/>
@@ -3650,7 +3684,7 @@
           <w:rFonts w:ascii="Arial" w:hAnsi="Arial" w:cs="Arial"/>
         </w:rPr>
       </w:pPr>
-      <w:hyperlink r:id="rId20" w:history="1">
+      <w:hyperlink r:id="rId21" w:history="1">
         <w:r>
           <w:rPr>
             <w:rStyle w:val="Hyperlink"/>
@@ -3673,7 +3707,7 @@
           <w:rFonts w:ascii="Arial" w:hAnsi="Arial" w:cs="Arial"/>
         </w:rPr>
       </w:pPr>
-      <w:hyperlink r:id="rId21" w:history="1">
+      <w:hyperlink r:id="rId22" w:history="1">
         <w:r>
           <w:rPr>
             <w:rStyle w:val="Hyperlink"/>
@@ -4470,7 +4504,7 @@
         </w:rPr>
         <w:t xml:space="preserve"> (because the Tesla T4 has the Turing architecture: </w:t>
       </w:r>
-      <w:hyperlink r:id="rId22" w:tgtFrame="_blank" w:history="1">
+      <w:hyperlink r:id="rId23" w:tgtFrame="_blank" w:history="1">
         <w:r>
           <w:rPr>
             <w:rStyle w:val="Hyperlink"/>
@@ -5542,7 +5576,7 @@
                     <pic:cNvPicPr/>
                   </pic:nvPicPr>
                   <pic:blipFill>
-                    <a:blip r:embed="rId23"/>
+                    <a:blip r:embed="rId24"/>
                     <a:stretch>
                       <a:fillRect/>
                     </a:stretch>
@@ -5986,7 +6020,7 @@
       </w:pPr>
     </w:p>
     <w:sectPr>
-      <w:footerReference w:type="default" r:id="rId24"/>
+      <w:footerReference w:type="default" r:id="rId25"/>
       <w:pgSz w:w="12240" w:h="15840"/>
       <w:pgMar w:top="1417" w:right="1417" w:bottom="1134" w:left="1417" w:header="708" w:footer="708" w:gutter="0"/>
       <w:cols w:space="708"/>

</xml_diff>